<commit_message>
Bug: Fixed Errors in Word Doc
</commit_message>
<xml_diff>
--- a/Feature3-screenshots.docx
+++ b/Feature3-screenshots.docx
@@ -648,10 +648,10 @@
           <w:noProof/>
         </w:rPr>
         <w:drawing>
-          <wp:inline distT="0" distB="0" distL="0" distR="0" wp14:anchorId="1E3E5849" wp14:editId="73A1FEE8">
-            <wp:extent cx="5943600" cy="2864485"/>
-            <wp:effectExtent l="0" t="0" r="0" b="0"/>
-            <wp:docPr id="20" name="Picture 20"/>
+          <wp:inline distT="0" distB="0" distL="0" distR="0" wp14:anchorId="715E8710" wp14:editId="096BE8B0">
+            <wp:extent cx="5943600" cy="2736850"/>
+            <wp:effectExtent l="0" t="0" r="0" b="6350"/>
+            <wp:docPr id="29" name="Picture 29"/>
             <wp:cNvGraphicFramePr>
               <a:graphicFrameLocks xmlns:a="http://schemas.openxmlformats.org/drawingml/2006/main" noChangeAspect="1"/>
             </wp:cNvGraphicFramePr>
@@ -659,7 +659,7 @@
               <a:graphicData uri="http://schemas.openxmlformats.org/drawingml/2006/picture">
                 <pic:pic xmlns:pic="http://schemas.openxmlformats.org/drawingml/2006/picture">
                   <pic:nvPicPr>
-                    <pic:cNvPr id="0" name="Picture 9"/>
+                    <pic:cNvPr id="0" name="Picture 27"/>
                     <pic:cNvPicPr>
                       <a:picLocks noChangeAspect="1" noChangeArrowheads="1"/>
                     </pic:cNvPicPr>
@@ -680,7 +680,7 @@
                   <pic:spPr bwMode="auto">
                     <a:xfrm>
                       <a:off x="0" y="0"/>
-                      <a:ext cx="5943600" cy="2864485"/>
+                      <a:ext cx="5943600" cy="2736850"/>
                     </a:xfrm>
                     <a:prstGeom prst="rect">
                       <a:avLst/>
@@ -826,10 +826,10 @@
           <w:noProof/>
         </w:rPr>
         <w:drawing>
-          <wp:inline distT="0" distB="0" distL="0" distR="0" wp14:anchorId="237FD7D9" wp14:editId="2952ED6D">
-            <wp:extent cx="5943600" cy="3025140"/>
-            <wp:effectExtent l="0" t="0" r="0" b="3810"/>
-            <wp:docPr id="22" name="Picture 22"/>
+          <wp:inline distT="0" distB="0" distL="0" distR="0" wp14:anchorId="137FE1E8" wp14:editId="4653ED02">
+            <wp:extent cx="5943600" cy="2776855"/>
+            <wp:effectExtent l="0" t="0" r="0" b="4445"/>
+            <wp:docPr id="28" name="Picture 28"/>
             <wp:cNvGraphicFramePr>
               <a:graphicFrameLocks xmlns:a="http://schemas.openxmlformats.org/drawingml/2006/main" noChangeAspect="1"/>
             </wp:cNvGraphicFramePr>
@@ -837,7 +837,7 @@
               <a:graphicData uri="http://schemas.openxmlformats.org/drawingml/2006/picture">
                 <pic:pic xmlns:pic="http://schemas.openxmlformats.org/drawingml/2006/picture">
                   <pic:nvPicPr>
-                    <pic:cNvPr id="0" name="Picture 13"/>
+                    <pic:cNvPr id="0" name="Picture 25"/>
                     <pic:cNvPicPr>
                       <a:picLocks noChangeAspect="1" noChangeArrowheads="1"/>
                     </pic:cNvPicPr>
@@ -858,7 +858,7 @@
                   <pic:spPr bwMode="auto">
                     <a:xfrm>
                       <a:off x="0" y="0"/>
-                      <a:ext cx="5943600" cy="3025140"/>
+                      <a:ext cx="5943600" cy="2776855"/>
                     </a:xfrm>
                     <a:prstGeom prst="rect">
                       <a:avLst/>
@@ -874,6 +874,14 @@
           </wp:inline>
         </w:drawing>
       </w:r>
+    </w:p>
+    <w:p>
+      <w:pPr>
+        <w:rPr>
+          <w:sz w:val="32"/>
+          <w:szCs w:val="32"/>
+        </w:rPr>
+      </w:pPr>
     </w:p>
     <w:p>
       <w:pPr>

</xml_diff>

<commit_message>
Fix: Made Final Changes
</commit_message>
<xml_diff>
--- a/Feature3-screenshots.docx
+++ b/Feature3-screenshots.docx
@@ -744,12 +744,197 @@
           <w:szCs w:val="32"/>
         </w:rPr>
       </w:pPr>
+    </w:p>
+    <w:p>
+      <w:pPr>
+        <w:rPr>
+          <w:sz w:val="32"/>
+          <w:szCs w:val="32"/>
+        </w:rPr>
+      </w:pPr>
       <w:r>
         <w:rPr>
           <w:sz w:val="32"/>
           <w:szCs w:val="32"/>
         </w:rPr>
         <w:lastRenderedPageBreak/>
+        <w:t>You can go back to the current date no matter where you are using “today”</w:t>
+      </w:r>
+    </w:p>
+    <w:p>
+      <w:pPr>
+        <w:rPr>
+          <w:sz w:val="32"/>
+          <w:szCs w:val="32"/>
+        </w:rPr>
+      </w:pPr>
+      <w:r>
+        <w:rPr>
+          <w:noProof/>
+        </w:rPr>
+        <w:drawing>
+          <wp:inline distT="0" distB="0" distL="0" distR="0" wp14:anchorId="3C167E3C" wp14:editId="2BBA194D">
+            <wp:extent cx="5943600" cy="2969895"/>
+            <wp:effectExtent l="0" t="0" r="0" b="1905"/>
+            <wp:docPr id="1" name="Picture 1"/>
+            <wp:cNvGraphicFramePr>
+              <a:graphicFrameLocks xmlns:a="http://schemas.openxmlformats.org/drawingml/2006/main" noChangeAspect="1"/>
+            </wp:cNvGraphicFramePr>
+            <a:graphic xmlns:a="http://schemas.openxmlformats.org/drawingml/2006/main">
+              <a:graphicData uri="http://schemas.openxmlformats.org/drawingml/2006/picture">
+                <pic:pic xmlns:pic="http://schemas.openxmlformats.org/drawingml/2006/picture">
+                  <pic:nvPicPr>
+                    <pic:cNvPr id="0" name="Picture 1"/>
+                    <pic:cNvPicPr>
+                      <a:picLocks noChangeAspect="1" noChangeArrowheads="1"/>
+                    </pic:cNvPicPr>
+                  </pic:nvPicPr>
+                  <pic:blipFill>
+                    <a:blip r:embed="rId9">
+                      <a:extLst>
+                        <a:ext uri="{28A0092B-C50C-407E-A947-70E740481C1C}">
+                          <a14:useLocalDpi xmlns:a14="http://schemas.microsoft.com/office/drawing/2010/main" val="0"/>
+                        </a:ext>
+                      </a:extLst>
+                    </a:blip>
+                    <a:srcRect/>
+                    <a:stretch>
+                      <a:fillRect/>
+                    </a:stretch>
+                  </pic:blipFill>
+                  <pic:spPr bwMode="auto">
+                    <a:xfrm>
+                      <a:off x="0" y="0"/>
+                      <a:ext cx="5943600" cy="2969895"/>
+                    </a:xfrm>
+                    <a:prstGeom prst="rect">
+                      <a:avLst/>
+                    </a:prstGeom>
+                    <a:noFill/>
+                    <a:ln>
+                      <a:noFill/>
+                    </a:ln>
+                  </pic:spPr>
+                </pic:pic>
+              </a:graphicData>
+            </a:graphic>
+          </wp:inline>
+        </w:drawing>
+      </w:r>
+    </w:p>
+    <w:p>
+      <w:pPr>
+        <w:rPr>
+          <w:sz w:val="32"/>
+          <w:szCs w:val="32"/>
+        </w:rPr>
+      </w:pPr>
+      <w:r>
+        <w:rPr>
+          <w:noProof/>
+        </w:rPr>
+        <w:drawing>
+          <wp:inline distT="0" distB="0" distL="0" distR="0" wp14:anchorId="45791956" wp14:editId="1E91C109">
+            <wp:extent cx="5943600" cy="2853690"/>
+            <wp:effectExtent l="0" t="0" r="0" b="3810"/>
+            <wp:docPr id="2" name="Picture 2"/>
+            <wp:cNvGraphicFramePr>
+              <a:graphicFrameLocks xmlns:a="http://schemas.openxmlformats.org/drawingml/2006/main" noChangeAspect="1"/>
+            </wp:cNvGraphicFramePr>
+            <a:graphic xmlns:a="http://schemas.openxmlformats.org/drawingml/2006/main">
+              <a:graphicData uri="http://schemas.openxmlformats.org/drawingml/2006/picture">
+                <pic:pic xmlns:pic="http://schemas.openxmlformats.org/drawingml/2006/picture">
+                  <pic:nvPicPr>
+                    <pic:cNvPr id="0" name="Picture 3"/>
+                    <pic:cNvPicPr>
+                      <a:picLocks noChangeAspect="1" noChangeArrowheads="1"/>
+                    </pic:cNvPicPr>
+                  </pic:nvPicPr>
+                  <pic:blipFill>
+                    <a:blip r:embed="rId6">
+                      <a:extLst>
+                        <a:ext uri="{28A0092B-C50C-407E-A947-70E740481C1C}">
+                          <a14:useLocalDpi xmlns:a14="http://schemas.microsoft.com/office/drawing/2010/main" val="0"/>
+                        </a:ext>
+                      </a:extLst>
+                    </a:blip>
+                    <a:srcRect/>
+                    <a:stretch>
+                      <a:fillRect/>
+                    </a:stretch>
+                  </pic:blipFill>
+                  <pic:spPr bwMode="auto">
+                    <a:xfrm>
+                      <a:off x="0" y="0"/>
+                      <a:ext cx="5943600" cy="2853690"/>
+                    </a:xfrm>
+                    <a:prstGeom prst="rect">
+                      <a:avLst/>
+                    </a:prstGeom>
+                    <a:noFill/>
+                    <a:ln>
+                      <a:noFill/>
+                    </a:ln>
+                  </pic:spPr>
+                </pic:pic>
+              </a:graphicData>
+            </a:graphic>
+          </wp:inline>
+        </w:drawing>
+      </w:r>
+    </w:p>
+    <w:p>
+      <w:pPr>
+        <w:rPr>
+          <w:sz w:val="32"/>
+          <w:szCs w:val="32"/>
+        </w:rPr>
+      </w:pPr>
+    </w:p>
+    <w:p>
+      <w:pPr>
+        <w:rPr>
+          <w:sz w:val="32"/>
+          <w:szCs w:val="32"/>
+        </w:rPr>
+      </w:pPr>
+    </w:p>
+    <w:p>
+      <w:pPr>
+        <w:rPr>
+          <w:sz w:val="32"/>
+          <w:szCs w:val="32"/>
+        </w:rPr>
+      </w:pPr>
+    </w:p>
+    <w:p>
+      <w:pPr>
+        <w:rPr>
+          <w:sz w:val="32"/>
+          <w:szCs w:val="32"/>
+        </w:rPr>
+      </w:pPr>
+    </w:p>
+    <w:p>
+      <w:pPr>
+        <w:rPr>
+          <w:sz w:val="32"/>
+          <w:szCs w:val="32"/>
+        </w:rPr>
+      </w:pPr>
+    </w:p>
+    <w:p>
+      <w:pPr>
+        <w:rPr>
+          <w:sz w:val="32"/>
+          <w:szCs w:val="32"/>
+        </w:rPr>
+      </w:pPr>
+      <w:r>
+        <w:rPr>
+          <w:sz w:val="32"/>
+          <w:szCs w:val="32"/>
+        </w:rPr>
         <w:t>Credentials required to add events in the calendar. If not, pop up message will be displayed.</w:t>
       </w:r>
     </w:p>
@@ -782,7 +967,7 @@
                     </pic:cNvPicPr>
                   </pic:nvPicPr>
                   <pic:blipFill>
-                    <a:blip r:embed="rId9">
+                    <a:blip r:embed="rId10">
                       <a:extLst>
                         <a:ext uri="{28A0092B-C50C-407E-A947-70E740481C1C}">
                           <a14:useLocalDpi xmlns:a14="http://schemas.microsoft.com/office/drawing/2010/main" val="0"/>
@@ -843,7 +1028,7 @@
                     </pic:cNvPicPr>
                   </pic:nvPicPr>
                   <pic:blipFill>
-                    <a:blip r:embed="rId10">
+                    <a:blip r:embed="rId11">
                       <a:extLst>
                         <a:ext uri="{28A0092B-C50C-407E-A947-70E740481C1C}">
                           <a14:useLocalDpi xmlns:a14="http://schemas.microsoft.com/office/drawing/2010/main" val="0"/>
@@ -927,7 +1112,6 @@
           <w:sz w:val="32"/>
           <w:szCs w:val="32"/>
         </w:rPr>
-        <w:lastRenderedPageBreak/>
         <w:t>Adding an event in the calendar</w:t>
       </w:r>
     </w:p>
@@ -960,7 +1144,7 @@
                     </pic:cNvPicPr>
                   </pic:nvPicPr>
                   <pic:blipFill>
-                    <a:blip r:embed="rId11">
+                    <a:blip r:embed="rId12">
                       <a:extLst>
                         <a:ext uri="{28A0092B-C50C-407E-A947-70E740481C1C}">
                           <a14:useLocalDpi xmlns:a14="http://schemas.microsoft.com/office/drawing/2010/main" val="0"/>
@@ -1036,7 +1220,7 @@
                     </pic:cNvPicPr>
                   </pic:nvPicPr>
                   <pic:blipFill>
-                    <a:blip r:embed="rId12">
+                    <a:blip r:embed="rId13">
                       <a:extLst>
                         <a:ext uri="{28A0092B-C50C-407E-A947-70E740481C1C}">
                           <a14:useLocalDpi xmlns:a14="http://schemas.microsoft.com/office/drawing/2010/main" val="0"/>
@@ -1152,7 +1336,7 @@
                     </pic:cNvPicPr>
                   </pic:nvPicPr>
                   <pic:blipFill>
-                    <a:blip r:embed="rId13">
+                    <a:blip r:embed="rId14">
                       <a:extLst>
                         <a:ext uri="{28A0092B-C50C-407E-A947-70E740481C1C}">
                           <a14:useLocalDpi xmlns:a14="http://schemas.microsoft.com/office/drawing/2010/main" val="0"/>
@@ -1332,7 +1516,7 @@
                     </pic:cNvPicPr>
                   </pic:nvPicPr>
                   <pic:blipFill>
-                    <a:blip r:embed="rId14">
+                    <a:blip r:embed="rId15">
                       <a:extLst>
                         <a:ext uri="{28A0092B-C50C-407E-A947-70E740481C1C}">
                           <a14:useLocalDpi xmlns:a14="http://schemas.microsoft.com/office/drawing/2010/main" val="0"/>
@@ -1415,7 +1599,7 @@
                     </pic:cNvPicPr>
                   </pic:nvPicPr>
                   <pic:blipFill>
-                    <a:blip r:embed="rId15">
+                    <a:blip r:embed="rId16">
                       <a:extLst>
                         <a:ext uri="{28A0092B-C50C-407E-A947-70E740481C1C}">
                           <a14:useLocalDpi xmlns:a14="http://schemas.microsoft.com/office/drawing/2010/main" val="0"/>

</xml_diff>